<commit_message>
termeh 1, 2 done, lab 3 test
</commit_message>
<xml_diff>
--- a/TerMeh/lab_01/report.docx
+++ b/TerMeh/lab_01/report.docx
@@ -163,16 +163,7 @@
           <w:sz w:val="32"/>
           <w:szCs w:val="32"/>
         </w:rPr>
-        <w:t>ПО ДИСЦИПЛИНЕ «</w:t>
-      </w:r>
-      <w:r>
-        <w:rPr>
-          <w:rFonts w:ascii="Times New Roman" w:hAnsi="Times New Roman" w:cs="Times New Roman"/>
-          <w:b/>
-          <w:sz w:val="32"/>
-          <w:szCs w:val="32"/>
-        </w:rPr>
-        <w:t>ТЕОРЕТИЧЕСКАЯ МЕХАНИКА И ОСНОВЫ КОМПЬЮТЕРНОГО МОДЕЛИРОВАНИЯ»</w:t>
+        <w:t>ПО ДИСЦИПЛИНЕ «ТЕОРЕТИЧЕСКАЯ МЕХАНИКА И ОСНОВЫ КОМПЬЮТЕРНОГО МОДЕЛИРОВАНИЯ»</w:t>
       </w:r>
     </w:p>
     <w:p>
@@ -337,15 +328,7 @@
           <w:sz w:val="24"/>
           <w:szCs w:val="24"/>
         </w:rPr>
-        <w:t>Зав. каф. 802, Бардин Б.С.____________________</w:t>
-      </w:r>
-      <w:r>
-        <w:rPr>
-          <w:rFonts w:ascii="Times New Roman" w:hAnsi="Times New Roman" w:cs="Times New Roman"/>
-          <w:sz w:val="24"/>
-          <w:szCs w:val="24"/>
-        </w:rPr>
-        <w:t>_________</w:t>
+        <w:t>Зав. каф. 802, Бардин Б.С._____________________________</w:t>
       </w:r>
     </w:p>
     <w:p>
@@ -577,15 +560,7 @@
           <w:sz w:val="28"/>
           <w:szCs w:val="28"/>
         </w:rPr>
-        <w:t>φ</w:t>
-      </w:r>
-      <w:r>
-        <w:rPr>
-          <w:rFonts w:ascii="Times New Roman" w:hAnsi="Times New Roman" w:cs="Times New Roman"/>
-          <w:sz w:val="28"/>
-          <w:szCs w:val="28"/>
-        </w:rPr>
-        <w:t xml:space="preserve">(t) = 1.2*t + 0.2 * </w:t>
+        <w:t xml:space="preserve">φ(t) = 1.2*t + 0.2 * </w:t>
       </w:r>
       <w:proofErr w:type="spellStart"/>
       <w:r>
@@ -14700,17 +14675,7 @@
           <w:szCs w:val="28"/>
           <w:u w:val="single"/>
         </w:rPr>
-        <w:t>Результат ра</w:t>
-      </w:r>
-      <w:r>
-        <w:rPr>
-          <w:rFonts w:ascii="Times New Roman" w:hAnsi="Times New Roman" w:cs="Times New Roman"/>
-          <w:i/>
-          <w:sz w:val="28"/>
-          <w:szCs w:val="28"/>
-          <w:u w:val="single"/>
-        </w:rPr>
-        <w:t>боты программы:</w:t>
+        <w:t>Результат работы программы:</w:t>
       </w:r>
     </w:p>
     <w:p>
@@ -14734,10 +14699,10 @@
           <w:noProof/>
         </w:rPr>
         <w:drawing>
-          <wp:inline distT="0" distB="0" distL="0" distR="0" wp14:anchorId="7E85D36B" wp14:editId="77B3FCC3">
-            <wp:extent cx="5513865" cy="4371975"/>
+          <wp:inline distT="0" distB="0" distL="0" distR="0" wp14:anchorId="0DA362E7" wp14:editId="0E79E474">
+            <wp:extent cx="4647511" cy="3981450"/>
             <wp:effectExtent l="0" t="0" r="0" b="0"/>
-            <wp:docPr id="5" name="Рисунок 5"/>
+            <wp:docPr id="1" name="Рисунок 1"/>
             <wp:cNvGraphicFramePr>
               <a:graphicFrameLocks xmlns:a="http://schemas.openxmlformats.org/drawingml/2006/main" noChangeAspect="1"/>
             </wp:cNvGraphicFramePr>
@@ -14745,7 +14710,7 @@
               <a:graphicData uri="http://schemas.openxmlformats.org/drawingml/2006/picture">
                 <pic:pic xmlns:pic="http://schemas.openxmlformats.org/drawingml/2006/picture">
                   <pic:nvPicPr>
-                    <pic:cNvPr id="0" name="Picture 5"/>
+                    <pic:cNvPr id="0" name="Picture 3"/>
                     <pic:cNvPicPr>
                       <a:picLocks noChangeAspect="1" noChangeArrowheads="1"/>
                     </pic:cNvPicPr>
@@ -14766,7 +14731,7 @@
                   <pic:spPr bwMode="auto">
                     <a:xfrm>
                       <a:off x="0" y="0"/>
-                      <a:ext cx="5567717" cy="4414674"/>
+                      <a:ext cx="4694752" cy="4021921"/>
                     </a:xfrm>
                     <a:prstGeom prst="rect">
                       <a:avLst/>
@@ -14785,7 +14750,6 @@
     </w:p>
     <w:p>
       <w:pPr>
-        <w:jc w:val="both"/>
         <w:rPr>
           <w:rFonts w:ascii="Times New Roman" w:hAnsi="Times New Roman" w:cs="Times New Roman"/>
           <w:sz w:val="28"/>
@@ -14794,12 +14758,15 @@
       </w:pPr>
       <w:r>
         <w:rPr>
+          <w:rFonts w:ascii="Times New Roman" w:hAnsi="Times New Roman" w:cs="Times New Roman"/>
           <w:noProof/>
+          <w:sz w:val="28"/>
+          <w:szCs w:val="28"/>
         </w:rPr>
         <w:lastRenderedPageBreak/>
         <w:drawing>
-          <wp:inline distT="0" distB="0" distL="0" distR="0" wp14:anchorId="41283596" wp14:editId="07BB45BF">
-            <wp:extent cx="5519737" cy="4135218"/>
+          <wp:inline distT="0" distB="0" distL="0" distR="0" wp14:anchorId="4B0A4082" wp14:editId="2B6D4D31">
+            <wp:extent cx="5379238" cy="4591050"/>
             <wp:effectExtent l="0" t="0" r="0" b="0"/>
             <wp:docPr id="4" name="Рисунок 4"/>
             <wp:cNvGraphicFramePr>
@@ -14809,7 +14776,7 @@
               <a:graphicData uri="http://schemas.openxmlformats.org/drawingml/2006/picture">
                 <pic:pic xmlns:pic="http://schemas.openxmlformats.org/drawingml/2006/picture">
                   <pic:nvPicPr>
-                    <pic:cNvPr id="0" name="Picture 4"/>
+                    <pic:cNvPr id="0" name="Picture 6"/>
                     <pic:cNvPicPr>
                       <a:picLocks noChangeAspect="1" noChangeArrowheads="1"/>
                     </pic:cNvPicPr>
@@ -14830,7 +14797,7 @@
                   <pic:spPr bwMode="auto">
                     <a:xfrm>
                       <a:off x="0" y="0"/>
-                      <a:ext cx="5535924" cy="4147345"/>
+                      <a:ext cx="5395719" cy="4605117"/>
                     </a:xfrm>
                     <a:prstGeom prst="rect">
                       <a:avLst/>
@@ -14848,11 +14815,14 @@
       </w:r>
       <w:r>
         <w:rPr>
+          <w:rFonts w:ascii="Times New Roman" w:hAnsi="Times New Roman" w:cs="Times New Roman"/>
           <w:noProof/>
+          <w:sz w:val="28"/>
+          <w:szCs w:val="28"/>
         </w:rPr>
         <w:drawing>
-          <wp:inline distT="0" distB="0" distL="0" distR="0" wp14:anchorId="3E9CA4D7" wp14:editId="40231A62">
-            <wp:extent cx="5524781" cy="4090670"/>
+          <wp:inline distT="0" distB="0" distL="0" distR="0" wp14:anchorId="765AA24E" wp14:editId="08AE17F2">
+            <wp:extent cx="5411633" cy="4641850"/>
             <wp:effectExtent l="0" t="0" r="0" b="0"/>
             <wp:docPr id="3" name="Рисунок 3"/>
             <wp:cNvGraphicFramePr>
@@ -14862,7 +14832,7 @@
               <a:graphicData uri="http://schemas.openxmlformats.org/drawingml/2006/picture">
                 <pic:pic xmlns:pic="http://schemas.openxmlformats.org/drawingml/2006/picture">
                   <pic:nvPicPr>
-                    <pic:cNvPr id="0" name="Picture 3"/>
+                    <pic:cNvPr id="0" name="Picture 5"/>
                     <pic:cNvPicPr>
                       <a:picLocks noChangeAspect="1" noChangeArrowheads="1"/>
                     </pic:cNvPicPr>
@@ -14883,7 +14853,7 @@
                   <pic:spPr bwMode="auto">
                     <a:xfrm>
                       <a:off x="0" y="0"/>
-                      <a:ext cx="5542246" cy="4103601"/>
+                      <a:ext cx="5423183" cy="4651757"/>
                     </a:xfrm>
                     <a:prstGeom prst="rect">
                       <a:avLst/>
@@ -14901,12 +14871,15 @@
       </w:r>
       <w:r>
         <w:rPr>
+          <w:rFonts w:ascii="Times New Roman" w:hAnsi="Times New Roman" w:cs="Times New Roman"/>
           <w:noProof/>
+          <w:sz w:val="28"/>
+          <w:szCs w:val="28"/>
         </w:rPr>
         <w:lastRenderedPageBreak/>
         <w:drawing>
-          <wp:inline distT="0" distB="0" distL="0" distR="0" wp14:anchorId="1A6CB4C8" wp14:editId="3400C788">
-            <wp:extent cx="5572125" cy="4410075"/>
+          <wp:inline distT="0" distB="0" distL="0" distR="0" wp14:anchorId="2C64D858" wp14:editId="36CE8949">
+            <wp:extent cx="5539469" cy="4775200"/>
             <wp:effectExtent l="0" t="0" r="0" b="0"/>
             <wp:docPr id="2" name="Рисунок 2"/>
             <wp:cNvGraphicFramePr>
@@ -14916,7 +14889,7 @@
               <a:graphicData uri="http://schemas.openxmlformats.org/drawingml/2006/picture">
                 <pic:pic xmlns:pic="http://schemas.openxmlformats.org/drawingml/2006/picture">
                   <pic:nvPicPr>
-                    <pic:cNvPr id="0" name="Picture 2"/>
+                    <pic:cNvPr id="0" name="Picture 4"/>
                     <pic:cNvPicPr>
                       <a:picLocks noChangeAspect="1" noChangeArrowheads="1"/>
                     </pic:cNvPicPr>
@@ -14937,7 +14910,7 @@
                   <pic:spPr bwMode="auto">
                     <a:xfrm>
                       <a:off x="0" y="0"/>
-                      <a:ext cx="5572125" cy="4410075"/>
+                      <a:ext cx="5541281" cy="4776762"/>
                     </a:xfrm>
                     <a:prstGeom prst="rect">
                       <a:avLst/>
@@ -14953,59 +14926,17 @@
           </wp:inline>
         </w:drawing>
       </w:r>
-      <w:r>
-        <w:rPr>
-          <w:noProof/>
-        </w:rPr>
-        <w:drawing>
-          <wp:inline distT="0" distB="0" distL="0" distR="0" wp14:anchorId="57602CFA" wp14:editId="403FBEEE">
-            <wp:extent cx="5573906" cy="4224337"/>
-            <wp:effectExtent l="0" t="0" r="0" b="0"/>
-            <wp:docPr id="1" name="Рисунок 1"/>
-            <wp:cNvGraphicFramePr>
-              <a:graphicFrameLocks xmlns:a="http://schemas.openxmlformats.org/drawingml/2006/main" noChangeAspect="1"/>
-            </wp:cNvGraphicFramePr>
-            <a:graphic xmlns:a="http://schemas.openxmlformats.org/drawingml/2006/main">
-              <a:graphicData uri="http://schemas.openxmlformats.org/drawingml/2006/picture">
-                <pic:pic xmlns:pic="http://schemas.openxmlformats.org/drawingml/2006/picture">
-                  <pic:nvPicPr>
-                    <pic:cNvPr id="0" name="Picture 1"/>
-                    <pic:cNvPicPr>
-                      <a:picLocks noChangeAspect="1" noChangeArrowheads="1"/>
-                    </pic:cNvPicPr>
-                  </pic:nvPicPr>
-                  <pic:blipFill>
-                    <a:blip r:embed="rId10">
-                      <a:extLst>
-                        <a:ext uri="{28A0092B-C50C-407E-A947-70E740481C1C}">
-                          <a14:useLocalDpi xmlns:a14="http://schemas.microsoft.com/office/drawing/2010/main" val="0"/>
-                        </a:ext>
-                      </a:extLst>
-                    </a:blip>
-                    <a:srcRect/>
-                    <a:stretch>
-                      <a:fillRect/>
-                    </a:stretch>
-                  </pic:blipFill>
-                  <pic:spPr bwMode="auto">
-                    <a:xfrm>
-                      <a:off x="0" y="0"/>
-                      <a:ext cx="5578837" cy="4228074"/>
-                    </a:xfrm>
-                    <a:prstGeom prst="rect">
-                      <a:avLst/>
-                    </a:prstGeom>
-                    <a:noFill/>
-                    <a:ln>
-                      <a:noFill/>
-                    </a:ln>
-                  </pic:spPr>
-                </pic:pic>
-              </a:graphicData>
-            </a:graphic>
-          </wp:inline>
-        </w:drawing>
-      </w:r>
+    </w:p>
+    <w:p>
+      <w:pPr>
+        <w:jc w:val="both"/>
+        <w:rPr>
+          <w:rFonts w:ascii="Times New Roman" w:hAnsi="Times New Roman" w:cs="Times New Roman"/>
+          <w:sz w:val="28"/>
+          <w:szCs w:val="28"/>
+          <w:lang w:val="en-US"/>
+        </w:rPr>
+      </w:pPr>
     </w:p>
     <w:p>
       <w:pPr>
@@ -15035,7 +14966,6 @@
           <w:szCs w:val="28"/>
           <w:u w:val="single"/>
         </w:rPr>
-        <w:lastRenderedPageBreak/>
         <w:t>Вывод:</w:t>
       </w:r>
       <w:r>
@@ -15063,59 +14993,43 @@
           <w:sz w:val="28"/>
           <w:szCs w:val="28"/>
         </w:rPr>
-        <w:t>Программирование на Python с применением научных библиотек облегчает моделирование и визуализацию разнообразных физических явлений. Создание анимации движения материальной т</w:t>
-      </w:r>
+        <w:t xml:space="preserve">Программирование на Python с применением научных библиотек облегчает моделирование и визуализацию разнообразных физических явлений. Создание анимации движения материальной точки может быть полезным инструментом для обучения и постижения физических законов, поскольку это обеспечивает наглядное отображение их функционирования. Использование библиотеки </w:t>
+      </w:r>
+      <w:proofErr w:type="spellStart"/>
       <w:r>
         <w:rPr>
           <w:rFonts w:ascii="Times New Roman" w:hAnsi="Times New Roman" w:cs="Times New Roman"/>
           <w:sz w:val="28"/>
           <w:szCs w:val="28"/>
         </w:rPr>
-        <w:t xml:space="preserve">очки может быть полезным инструментом для обучения и постижения физических законов, поскольку это обеспечивает наглядное отображение их функционирования. Использование библиотеки </w:t>
-      </w:r>
-      <w:proofErr w:type="spellStart"/>
+        <w:t>numpy</w:t>
+      </w:r>
+      <w:proofErr w:type="spellEnd"/>
       <w:r>
         <w:rPr>
           <w:rFonts w:ascii="Times New Roman" w:hAnsi="Times New Roman" w:cs="Times New Roman"/>
           <w:sz w:val="28"/>
           <w:szCs w:val="28"/>
         </w:rPr>
-        <w:t>numpy</w:t>
-      </w:r>
-      <w:proofErr w:type="spellEnd"/>
+        <w:t xml:space="preserve"> для вычислений и </w:t>
+      </w:r>
+      <w:proofErr w:type="spellStart"/>
       <w:r>
         <w:rPr>
           <w:rFonts w:ascii="Times New Roman" w:hAnsi="Times New Roman" w:cs="Times New Roman"/>
           <w:sz w:val="28"/>
           <w:szCs w:val="28"/>
         </w:rPr>
-        <w:t xml:space="preserve"> для вычислений и </w:t>
-      </w:r>
-      <w:proofErr w:type="spellStart"/>
+        <w:t>matplotlib</w:t>
+      </w:r>
+      <w:proofErr w:type="spellEnd"/>
       <w:r>
         <w:rPr>
           <w:rFonts w:ascii="Times New Roman" w:hAnsi="Times New Roman" w:cs="Times New Roman"/>
           <w:sz w:val="28"/>
           <w:szCs w:val="28"/>
         </w:rPr>
-        <w:t>matplotlib</w:t>
-      </w:r>
-      <w:proofErr w:type="spellEnd"/>
-      <w:r>
-        <w:rPr>
-          <w:rFonts w:ascii="Times New Roman" w:hAnsi="Times New Roman" w:cs="Times New Roman"/>
-          <w:sz w:val="28"/>
-          <w:szCs w:val="28"/>
-        </w:rPr>
-        <w:t xml:space="preserve"> для визуализации позволяет создавать динами</w:t>
-      </w:r>
-      <w:r>
-        <w:rPr>
-          <w:rFonts w:ascii="Times New Roman" w:hAnsi="Times New Roman" w:cs="Times New Roman"/>
-          <w:sz w:val="28"/>
-          <w:szCs w:val="28"/>
-        </w:rPr>
-        <w:t>ческие анимации, демонстрирующие физические процессы. Визуализация движения материальной точки эффективно представляет изменения ее координат, скорости и ускорения в течение времени.</w:t>
+        <w:t xml:space="preserve"> для визуализации позволяет создавать динамические анимации, демонстрирующие физические процессы. Визуализация движения материальной точки эффективно представляет изменения ее координат, скорости и ускорения в течение времени.</w:t>
       </w:r>
     </w:p>
     <w:sectPr>
@@ -15349,7 +15263,7 @@
     <w:lsdException w:name="Table Web 2" w:semiHidden="1" w:unhideWhenUsed="1"/>
     <w:lsdException w:name="Table Web 3" w:semiHidden="1" w:unhideWhenUsed="1"/>
     <w:lsdException w:name="Balloon Text" w:semiHidden="1" w:unhideWhenUsed="1"/>
-    <w:lsdException w:name="Table Grid" w:semiHidden="1" w:uiPriority="59" w:unhideWhenUsed="1"/>
+    <w:lsdException w:name="Table Grid" w:uiPriority="59"/>
     <w:lsdException w:name="Table Theme" w:semiHidden="1" w:unhideWhenUsed="1"/>
     <w:lsdException w:name="Placeholder Text" w:semiHidden="1"/>
     <w:lsdException w:name="No Spacing" w:uiPriority="1" w:qFormat="1"/>

</xml_diff>